<commit_message>
coding hpline,coding action queue
</commit_message>
<xml_diff>
--- a/static/design.docx
+++ b/static/design.docx
@@ -5,9 +5,6 @@
     <w:p>
       <w:pPr>
         <w:jc w:val="center"/>
-        <w:rPr>
-          <w:rFonts w:hint="eastAsia"/>
-        </w:rPr>
       </w:pPr>
       <w:r>
         <w:t>游戏玩法设计草</w:t>
@@ -43,7 +40,7 @@
         <w:t>该</w:t>
       </w:r>
       <w:r>
-        <w:t>草案的目的在于为游戏玩法设计提供思路引导</w:t>
+        <w:t>案的目的在于记录本人在设计游戏玩法时的思考过程</w:t>
       </w:r>
       <w:r>
         <w:rPr>
@@ -55,19 +52,93 @@
         <w:rPr>
           <w:rFonts w:hint="eastAsia"/>
         </w:rPr>
-        <w:t>记录设计过程中的想法</w:t>
-      </w:r>
-      <w:r>
-        <w:rPr>
-          <w:rFonts w:hint="eastAsia"/>
-        </w:rPr>
-        <w:t>。包括具体到针对某个点的设计意图</w:t>
-      </w:r>
-      <w:r>
-        <w:rPr>
-          <w:rFonts w:hint="eastAsia"/>
-        </w:rPr>
-        <w:t>、基于某种理念</w:t>
+        <w:t>包括具体到针对某个点的设计意图</w:t>
+      </w:r>
+      <w:r>
+        <w:rPr>
+          <w:rFonts w:hint="eastAsia"/>
+        </w:rPr>
+        <w:t>，</w:t>
+      </w:r>
+      <w:r>
+        <w:rPr>
+          <w:rFonts w:hint="eastAsia"/>
+        </w:rPr>
+        <w:t>相对与其它游戏玩法的比较分析，</w:t>
+      </w:r>
+      <w:r>
+        <w:rPr>
+          <w:rFonts w:hint="eastAsia"/>
+        </w:rPr>
+        <w:t>并对</w:t>
+      </w:r>
+      <w:r>
+        <w:rPr>
+          <w:rFonts w:hint="eastAsia"/>
+        </w:rPr>
+        <w:t>设计出来的</w:t>
+      </w:r>
+      <w:r>
+        <w:rPr>
+          <w:rFonts w:hint="eastAsia"/>
+        </w:rPr>
+        <w:t>游戏玩法进行系统性地描述，从而</w:t>
+      </w:r>
+      <w:r>
+        <w:rPr>
+          <w:rFonts w:hint="eastAsia"/>
+        </w:rPr>
+        <w:t>给程序编写提供明确的参照，并为</w:t>
+      </w:r>
+      <w:r>
+        <w:rPr>
+          <w:rFonts w:hint="eastAsia"/>
+        </w:rPr>
+        <w:t>下一阶段</w:t>
+      </w:r>
+      <w:r>
+        <w:rPr>
+          <w:rFonts w:hint="eastAsia"/>
+        </w:rPr>
+        <w:t>玩法迭代提供思路引导。</w:t>
+      </w:r>
+    </w:p>
+    <w:p>
+      <w:pPr>
+        <w:ind w:firstLine="420"/>
+      </w:pPr>
+      <w:r>
+        <w:rPr>
+          <w:rFonts w:hint="eastAsia"/>
+        </w:rPr>
+        <w:t>该草</w:t>
+      </w:r>
+      <w:r>
+        <w:rPr>
+          <w:rFonts w:hint="eastAsia"/>
+        </w:rPr>
+        <w:t>案</w:t>
+      </w:r>
+      <w:r>
+        <w:t>不同于普遍意义上的游戏策划案</w:t>
+      </w:r>
+      <w:r>
+        <w:rPr>
+          <w:rFonts w:hint="eastAsia"/>
+        </w:rPr>
+        <w:t>，</w:t>
+      </w:r>
+      <w:r>
+        <w:t>不</w:t>
+      </w:r>
+      <w:r>
+        <w:t>包含</w:t>
+      </w:r>
+      <w:r>
+        <w:rPr>
+          <w:rFonts w:hint="eastAsia"/>
+        </w:rPr>
+        <w:t>详细</w:t>
       </w:r>
       <w:r>
         <w:rPr>
@@ -79,13 +150,31 @@
         <w:rPr>
           <w:rFonts w:hint="eastAsia"/>
         </w:rPr>
-        <w:t>选择</w:t>
-      </w:r>
-      <w:r>
-        <w:rPr>
-          <w:rFonts w:hint="eastAsia"/>
-        </w:rPr>
-        <w:t>取舍。</w:t>
+        <w:t>市场需求、用户分析、文案</w:t>
+      </w:r>
+      <w:r>
+        <w:rPr>
+          <w:rFonts w:hint="eastAsia"/>
+        </w:rPr>
+        <w:t>设计</w:t>
+      </w:r>
+      <w:r>
+        <w:rPr>
+          <w:rFonts w:hint="eastAsia"/>
+        </w:rPr>
+        <w:t>等游戏</w:t>
+      </w:r>
+      <w:r>
+        <w:rPr>
+          <w:rFonts w:hint="eastAsia"/>
+        </w:rPr>
+        <w:t>策划案</w:t>
+      </w:r>
+      <w:r>
+        <w:rPr>
+          <w:rFonts w:hint="eastAsia"/>
+        </w:rPr>
+        <w:t>所蕴含的东西。</w:t>
       </w:r>
     </w:p>
     <w:p>
@@ -93,81 +182,28 @@
         <w:ind w:firstLine="420"/>
       </w:pPr>
       <w:r>
-        <w:rPr>
-          <w:rFonts w:hint="eastAsia"/>
-        </w:rPr>
-        <w:t>该草</w:t>
-      </w:r>
-      <w:r>
-        <w:rPr>
-          <w:rFonts w:hint="eastAsia"/>
-        </w:rPr>
-        <w:t>案</w:t>
-      </w:r>
-      <w:r>
-        <w:t>不同</w:t>
-      </w:r>
-      <w:proofErr w:type="gramStart"/>
-      <w:r>
-        <w:t>于普遍</w:t>
-      </w:r>
-      <w:proofErr w:type="gramEnd"/>
-      <w:r>
-        <w:t>意义上的游戏策划案</w:t>
-      </w:r>
-      <w:r>
-        <w:rPr>
-          <w:rFonts w:hint="eastAsia"/>
-        </w:rPr>
-        <w:t>，</w:t>
-      </w:r>
-      <w:r>
-        <w:t>不</w:t>
-      </w:r>
-      <w:r>
-        <w:t>包含</w:t>
-      </w:r>
-      <w:r>
-        <w:rPr>
-          <w:rFonts w:hint="eastAsia"/>
-        </w:rPr>
-        <w:t>详细</w:t>
-      </w:r>
-      <w:r>
-        <w:rPr>
-          <w:rFonts w:hint="eastAsia"/>
-        </w:rPr>
-        <w:t>的</w:t>
-      </w:r>
-      <w:r>
-        <w:rPr>
-          <w:rFonts w:hint="eastAsia"/>
-        </w:rPr>
-        <w:t>市场需求、用户分析、文案</w:t>
-      </w:r>
-      <w:r>
-        <w:rPr>
-          <w:rFonts w:hint="eastAsia"/>
-        </w:rPr>
-        <w:t>设计</w:t>
-      </w:r>
-      <w:r>
-        <w:rPr>
-          <w:rFonts w:hint="eastAsia"/>
-        </w:rPr>
-        <w:t>等游戏</w:t>
-      </w:r>
-      <w:r>
-        <w:rPr>
-          <w:rFonts w:hint="eastAsia"/>
-        </w:rPr>
-        <w:t>策划案</w:t>
-      </w:r>
-      <w:r>
-        <w:rPr>
-          <w:rFonts w:hint="eastAsia"/>
-        </w:rPr>
-        <w:t>所蕴含的东西。</w:t>
+        <w:t>该游戏仅为一个简单的玩法</w:t>
+      </w:r>
+      <w:r>
+        <w:t>demo</w:t>
+      </w:r>
+      <w:r>
+        <w:rPr>
+          <w:rFonts w:hint="eastAsia"/>
+        </w:rPr>
+        <w:t>，不包含新手指引、成长系统、用户账号等</w:t>
+      </w:r>
+      <w:r>
+        <w:rPr>
+          <w:rFonts w:hint="eastAsia"/>
+        </w:rPr>
+        <w:t>实际游戏应有</w:t>
+      </w:r>
+      <w:r>
+        <w:rPr>
+          <w:rFonts w:hint="eastAsia"/>
+        </w:rPr>
+        <w:t>的东西。</w:t>
       </w:r>
     </w:p>
     <w:p>
@@ -175,28 +211,31 @@
         <w:ind w:firstLine="420"/>
       </w:pPr>
       <w:r>
-        <w:t>该游戏仅为一个简单的玩法</w:t>
-      </w:r>
-      <w:r>
-        <w:t>demo</w:t>
-      </w:r>
-      <w:r>
-        <w:rPr>
-          <w:rFonts w:hint="eastAsia"/>
-        </w:rPr>
-        <w:t>，不包含新手指引、成长系统、用户账号等</w:t>
-      </w:r>
-      <w:r>
-        <w:rPr>
-          <w:rFonts w:hint="eastAsia"/>
-        </w:rPr>
-        <w:t>实际游戏应有</w:t>
-      </w:r>
-      <w:r>
-        <w:rPr>
-          <w:rFonts w:hint="eastAsia"/>
-        </w:rPr>
-        <w:t>的东西。</w:t>
+        <w:t>该草案所设计的玩法为一种战斗系统</w:t>
+      </w:r>
+      <w:r>
+        <w:rPr>
+          <w:rFonts w:hint="eastAsia"/>
+        </w:rPr>
+        <w:t>，在市面上的大多游戏中，战斗系统常作为一个游戏的核心玩法。这里核心的意思指的是，在一款拥有众多玩法的游戏中，它的其他玩法的收益和成长及基本形式都在一定程度上会围绕</w:t>
+      </w:r>
+      <w:r>
+        <w:rPr>
+          <w:rFonts w:hint="eastAsia"/>
+        </w:rPr>
+        <w:t>核心玩法</w:t>
+      </w:r>
+      <w:r>
+        <w:rPr>
+          <w:rFonts w:hint="eastAsia"/>
+        </w:rPr>
+        <w:t>进行展开。</w:t>
+      </w:r>
+      <w:r>
+        <w:rPr>
+          <w:rFonts w:hint="eastAsia"/>
+        </w:rPr>
+        <w:t>于是在此基础上，一个优秀的战斗系统显得尤为重要。</w:t>
       </w:r>
     </w:p>
     <w:p>
@@ -204,41 +243,6 @@
         <w:ind w:firstLine="420"/>
       </w:pPr>
       <w:r>
-        <w:t>该</w:t>
-      </w:r>
-      <w:r>
-        <w:t>草案所设计的玩法为一种战斗系统</w:t>
-      </w:r>
-      <w:r>
-        <w:rPr>
-          <w:rFonts w:hint="eastAsia"/>
-        </w:rPr>
-        <w:t>，在市面上的大多游戏中，战斗系统常作为一个游戏的核心玩法</w:t>
-      </w:r>
-      <w:r>
-        <w:rPr>
-          <w:rFonts w:hint="eastAsia"/>
-        </w:rPr>
-        <w:t>。这里核心的意思指的是，在一款拥有众多玩法的游戏中，它的其他玩法的收益和成长及基本形式都在一定程度上会围绕</w:t>
-      </w:r>
-      <w:r>
-        <w:rPr>
-          <w:rFonts w:hint="eastAsia"/>
-        </w:rPr>
-        <w:t>核心玩法</w:t>
-      </w:r>
-      <w:r>
-        <w:rPr>
-          <w:rFonts w:hint="eastAsia"/>
-        </w:rPr>
-        <w:t>进行展开。</w:t>
-      </w:r>
-    </w:p>
-    <w:p>
-      <w:pPr>
-        <w:ind w:firstLine="420"/>
-      </w:pPr>
-      <w:r>
         <w:rPr>
           <w:rFonts w:hint="eastAsia"/>
         </w:rPr>
@@ -260,13 +264,25 @@
         <w:rPr>
           <w:rFonts w:hint="eastAsia"/>
         </w:rPr>
-        <w:t>的战斗系统，</w:t>
-      </w:r>
-      <w:r>
-        <w:rPr>
-          <w:rFonts w:hint="eastAsia"/>
-        </w:rPr>
-        <w:t>并尽量使其满足以下特点：</w:t>
+        <w:t>的战斗系统</w:t>
+      </w:r>
+      <w:r>
+        <w:rPr>
+          <w:rFonts w:hint="eastAsia"/>
+        </w:rPr>
+        <w:t>。在初始阶段的考虑</w:t>
+      </w:r>
+      <w:r>
+        <w:rPr>
+          <w:rFonts w:hint="eastAsia"/>
+        </w:rPr>
+        <w:t>希望能</w:t>
+      </w:r>
+      <w:r>
+        <w:rPr>
+          <w:rFonts w:hint="eastAsia"/>
+        </w:rPr>
+        <w:t>尽量使其满足以下特点：</w:t>
       </w:r>
     </w:p>
     <w:p>
@@ -363,9 +379,6 @@
           <w:numId w:val="3"/>
         </w:numPr>
         <w:ind w:firstLineChars="0"/>
-        <w:rPr>
-          <w:rFonts w:hint="eastAsia"/>
-        </w:rPr>
       </w:pPr>
       <w:r>
         <w:rPr>
@@ -406,31 +419,630 @@
     </w:p>
     <w:p>
       <w:pPr>
-        <w:ind w:firstLine="420"/>
-        <w:rPr>
-          <w:rFonts w:hint="eastAsia"/>
-        </w:rPr>
-      </w:pPr>
-      <w:r>
-        <w:t>以上为</w:t>
-      </w:r>
-      <w:r>
-        <w:t>该玩法的设计</w:t>
-      </w:r>
-      <w:r>
-        <w:t>初衷</w:t>
+        <w:pStyle w:val="a3"/>
+        <w:numPr>
+          <w:ilvl w:val="0"/>
+          <w:numId w:val="1"/>
+        </w:numPr>
+        <w:ind w:firstLineChars="0"/>
+      </w:pPr>
+      <w:r>
+        <w:t>游戏简介</w:t>
+      </w:r>
+    </w:p>
+    <w:p>
+      <w:pPr>
+        <w:pStyle w:val="a3"/>
+        <w:numPr>
+          <w:ilvl w:val="0"/>
+          <w:numId w:val="2"/>
+        </w:numPr>
+        <w:ind w:firstLineChars="0"/>
+      </w:pPr>
+      <w:r>
+        <w:t>平台选择</w:t>
+      </w:r>
+      <w:r>
+        <w:rPr>
+          <w:rFonts w:hint="eastAsia"/>
+        </w:rPr>
+        <w:t>：</w:t>
+      </w:r>
+      <w:r>
+        <w:t>手机应用</w:t>
+      </w:r>
+      <w:r>
+        <w:rPr>
+          <w:rFonts w:hint="eastAsia"/>
+        </w:rPr>
+        <w:t>。</w:t>
+      </w:r>
+    </w:p>
+    <w:p>
+      <w:pPr>
+        <w:pStyle w:val="a3"/>
+        <w:numPr>
+          <w:ilvl w:val="0"/>
+          <w:numId w:val="2"/>
+        </w:numPr>
+        <w:ind w:firstLineChars="0"/>
+      </w:pPr>
+      <w:r>
+        <w:rPr>
+          <w:rFonts w:hint="eastAsia"/>
+        </w:rPr>
+        <w:t>玩法类型：策略战棋。</w:t>
+      </w:r>
+    </w:p>
+    <w:p>
+      <w:pPr>
+        <w:pStyle w:val="a3"/>
+        <w:numPr>
+          <w:ilvl w:val="0"/>
+          <w:numId w:val="2"/>
+        </w:numPr>
+        <w:ind w:firstLineChars="0"/>
+      </w:pPr>
+      <w:r>
+        <w:t>基本描述</w:t>
+      </w:r>
+      <w:r>
+        <w:rPr>
+          <w:rFonts w:hint="eastAsia"/>
+        </w:rPr>
+        <w:t>：</w:t>
+      </w:r>
+      <w:r>
+        <w:t>玩家进入游戏后</w:t>
+      </w:r>
+      <w:r>
+        <w:rPr>
+          <w:rFonts w:hint="eastAsia"/>
+        </w:rPr>
+        <w:t>，</w:t>
+      </w:r>
+      <w:r>
+        <w:t>可选择某一关卡开始战斗</w:t>
+      </w:r>
+      <w:r>
+        <w:rPr>
+          <w:rFonts w:hint="eastAsia"/>
+        </w:rPr>
+        <w:t>。战斗中，玩家可操控己方单位进行移动及攻击，在达成胜利条件之后可过关。</w:t>
+      </w:r>
+    </w:p>
+    <w:p>
+      <w:pPr>
+        <w:pStyle w:val="a3"/>
+        <w:numPr>
+          <w:ilvl w:val="0"/>
+          <w:numId w:val="1"/>
+        </w:numPr>
+        <w:ind w:firstLineChars="0"/>
+      </w:pPr>
+      <w:r>
+        <w:t>玩法设计</w:t>
+      </w:r>
+      <w:r>
+        <w:t>概述</w:t>
+      </w:r>
+    </w:p>
+    <w:p>
+      <w:pPr>
+        <w:pStyle w:val="a3"/>
+        <w:numPr>
+          <w:ilvl w:val="0"/>
+          <w:numId w:val="5"/>
+        </w:numPr>
+        <w:ind w:firstLineChars="0"/>
+      </w:pPr>
+      <w:r>
+        <w:rPr>
+          <w:rFonts w:hint="eastAsia"/>
+        </w:rPr>
+        <w:t>操作与交互</w:t>
+      </w:r>
+    </w:p>
+    <w:p>
+      <w:pPr>
+        <w:pStyle w:val="a3"/>
+        <w:numPr>
+          <w:ilvl w:val="0"/>
+          <w:numId w:val="5"/>
+        </w:numPr>
+        <w:ind w:firstLineChars="0"/>
+      </w:pPr>
+    </w:p>
+    <w:p>
+      <w:pPr>
+        <w:pStyle w:val="a3"/>
+        <w:numPr>
+          <w:ilvl w:val="0"/>
+          <w:numId w:val="1"/>
+        </w:numPr>
+        <w:ind w:firstLineChars="0"/>
+      </w:pPr>
+      <w:r>
+        <w:t>玩法设计基本思想</w:t>
+      </w:r>
+    </w:p>
+    <w:p>
+      <w:pPr>
+        <w:pStyle w:val="a3"/>
+        <w:numPr>
+          <w:ilvl w:val="0"/>
+          <w:numId w:val="4"/>
+        </w:numPr>
+        <w:ind w:firstLineChars="0"/>
+      </w:pPr>
+      <w:r>
+        <w:rPr>
+          <w:rFonts w:hint="eastAsia"/>
+        </w:rPr>
+        <w:t>设计过程中参考</w:t>
+      </w:r>
+      <w:r>
+        <w:rPr>
+          <w:rFonts w:hint="eastAsia"/>
+        </w:rPr>
+        <w:t>过</w:t>
+      </w:r>
+      <w:r>
+        <w:rPr>
+          <w:rFonts w:hint="eastAsia"/>
+        </w:rPr>
+        <w:t>的游戏：</w:t>
+      </w:r>
+    </w:p>
+    <w:p>
+      <w:pPr>
+        <w:pStyle w:val="a3"/>
+        <w:numPr>
+          <w:ilvl w:val="1"/>
+          <w:numId w:val="4"/>
+        </w:numPr>
+        <w:ind w:firstLineChars="0"/>
+      </w:pPr>
+      <w:r>
+        <w:t>炉石传说</w:t>
+      </w:r>
+    </w:p>
+    <w:p>
+      <w:pPr>
+        <w:pStyle w:val="a3"/>
+        <w:numPr>
+          <w:ilvl w:val="1"/>
+          <w:numId w:val="4"/>
+        </w:numPr>
+        <w:ind w:firstLineChars="0"/>
+      </w:pPr>
+      <w:r>
+        <w:t>暗黑破坏神</w:t>
+      </w:r>
+      <w:r>
+        <w:rPr>
+          <w:rFonts w:hint="eastAsia"/>
+        </w:rPr>
+        <w:t>3</w:t>
+      </w:r>
+    </w:p>
+    <w:p>
+      <w:pPr>
+        <w:pStyle w:val="a3"/>
+        <w:numPr>
+          <w:ilvl w:val="1"/>
+          <w:numId w:val="4"/>
+        </w:numPr>
+        <w:ind w:firstLineChars="0"/>
+      </w:pPr>
+      <w:r>
+        <w:rPr>
+          <w:rFonts w:hint="eastAsia"/>
+        </w:rPr>
+        <w:t>植物大战僵尸</w:t>
+      </w:r>
+    </w:p>
+    <w:p>
+      <w:pPr>
+        <w:pStyle w:val="a3"/>
+        <w:numPr>
+          <w:ilvl w:val="1"/>
+          <w:numId w:val="4"/>
+        </w:numPr>
+        <w:ind w:firstLineChars="0"/>
+      </w:pPr>
+      <w:r>
+        <w:rPr>
+          <w:rFonts w:hint="eastAsia"/>
+        </w:rPr>
+        <w:t>部落冲突</w:t>
+      </w:r>
+    </w:p>
+    <w:p>
+      <w:pPr>
+        <w:pStyle w:val="a3"/>
+        <w:numPr>
+          <w:ilvl w:val="1"/>
+          <w:numId w:val="4"/>
+        </w:numPr>
+        <w:ind w:firstLineChars="0"/>
+      </w:pPr>
+      <w:r>
+        <w:t>帝国时代</w:t>
+      </w:r>
+    </w:p>
+    <w:p>
+      <w:pPr>
+        <w:pStyle w:val="a3"/>
+        <w:numPr>
+          <w:ilvl w:val="1"/>
+          <w:numId w:val="4"/>
+        </w:numPr>
+        <w:ind w:firstLineChars="0"/>
+      </w:pPr>
+      <w:r>
+        <w:t>坚守阵地</w:t>
+      </w:r>
+      <w:r>
+        <w:rPr>
+          <w:rFonts w:hint="eastAsia"/>
+        </w:rPr>
+        <w:t>2</w:t>
+      </w:r>
+    </w:p>
+    <w:p>
+      <w:pPr>
+        <w:pStyle w:val="a3"/>
+        <w:numPr>
+          <w:ilvl w:val="1"/>
+          <w:numId w:val="4"/>
+        </w:numPr>
+        <w:ind w:firstLineChars="0"/>
+      </w:pPr>
+      <w:r>
+        <w:t>推箱子</w:t>
+      </w:r>
+    </w:p>
+    <w:p>
+      <w:pPr>
+        <w:pStyle w:val="a3"/>
+        <w:numPr>
+          <w:ilvl w:val="0"/>
+          <w:numId w:val="4"/>
+        </w:numPr>
+        <w:ind w:firstLineChars="0"/>
+      </w:pPr>
+      <w:r>
+        <w:t>游戏设计中需要考虑</w:t>
+      </w:r>
+      <w:r>
+        <w:t>的</w:t>
+      </w:r>
+      <w:r>
+        <w:t>设计</w:t>
+      </w:r>
+      <w:r>
+        <w:t>思想</w:t>
+      </w:r>
+      <w:r>
+        <w:rPr>
+          <w:rFonts w:hint="eastAsia"/>
+        </w:rPr>
+        <w:t>：</w:t>
+      </w:r>
+    </w:p>
+    <w:p>
+      <w:pPr>
+        <w:pStyle w:val="a3"/>
+        <w:numPr>
+          <w:ilvl w:val="1"/>
+          <w:numId w:val="4"/>
+        </w:numPr>
+        <w:ind w:firstLineChars="0"/>
+      </w:pPr>
+      <w:r>
+        <w:t>简单</w:t>
+      </w:r>
+      <w:r>
+        <w:t>交互</w:t>
+      </w:r>
+    </w:p>
+    <w:p>
+      <w:pPr>
+        <w:pStyle w:val="a3"/>
+        <w:numPr>
+          <w:ilvl w:val="1"/>
+          <w:numId w:val="4"/>
+        </w:numPr>
+        <w:ind w:firstLineChars="0"/>
+      </w:pPr>
+      <w:r>
+        <w:rPr>
+          <w:rFonts w:hint="eastAsia"/>
+        </w:rPr>
+        <w:t>范围攻击</w:t>
+      </w:r>
+    </w:p>
+    <w:p>
+      <w:pPr>
+        <w:pStyle w:val="a3"/>
+        <w:numPr>
+          <w:ilvl w:val="1"/>
+          <w:numId w:val="4"/>
+        </w:numPr>
+        <w:ind w:firstLineChars="0"/>
+      </w:pPr>
+      <w:r>
+        <w:rPr>
+          <w:rFonts w:hint="eastAsia"/>
+        </w:rPr>
+        <w:t>AI</w:t>
+      </w:r>
+      <w:r>
+        <w:rPr>
+          <w:rFonts w:hint="eastAsia"/>
+        </w:rPr>
+        <w:t>设计及仇恨机制</w:t>
+      </w:r>
+    </w:p>
+    <w:p>
+      <w:pPr>
+        <w:pStyle w:val="a3"/>
+        <w:numPr>
+          <w:ilvl w:val="1"/>
+          <w:numId w:val="4"/>
+        </w:numPr>
+        <w:ind w:firstLineChars="0"/>
+      </w:pPr>
+      <w:r>
+        <w:t>单位配合</w:t>
+      </w:r>
+      <w:r>
+        <w:t>与克制</w:t>
+      </w:r>
+    </w:p>
+    <w:p>
+      <w:pPr>
+        <w:pStyle w:val="a3"/>
+        <w:numPr>
+          <w:ilvl w:val="1"/>
+          <w:numId w:val="4"/>
+        </w:numPr>
+        <w:ind w:firstLineChars="0"/>
+      </w:pPr>
+      <w:r>
+        <w:rPr>
+          <w:rFonts w:hint="eastAsia"/>
+        </w:rPr>
+        <w:t>位移触发机制</w:t>
+      </w:r>
+    </w:p>
+    <w:p>
+      <w:pPr>
+        <w:pStyle w:val="a3"/>
+        <w:numPr>
+          <w:ilvl w:val="0"/>
+          <w:numId w:val="4"/>
+        </w:numPr>
+        <w:ind w:firstLineChars="0"/>
+      </w:pPr>
+      <w:r>
+        <w:t>未来阶段考虑的设计思想</w:t>
+      </w:r>
+    </w:p>
+    <w:p>
+      <w:pPr>
+        <w:pStyle w:val="a3"/>
+        <w:numPr>
+          <w:ilvl w:val="1"/>
+          <w:numId w:val="4"/>
+        </w:numPr>
+        <w:ind w:firstLineChars="0"/>
+      </w:pPr>
+      <w:r>
+        <w:t>地形设计</w:t>
+      </w:r>
+    </w:p>
+    <w:p>
+      <w:pPr>
+        <w:pStyle w:val="a3"/>
+        <w:numPr>
+          <w:ilvl w:val="1"/>
+          <w:numId w:val="4"/>
+        </w:numPr>
+        <w:ind w:firstLineChars="0"/>
+      </w:pPr>
+      <w:r>
+        <w:t>己</w:t>
+      </w:r>
+      <w:r>
+        <w:t>方单位指向技能</w:t>
+      </w:r>
+    </w:p>
+    <w:p>
+      <w:pPr>
+        <w:pStyle w:val="a3"/>
+        <w:numPr>
+          <w:ilvl w:val="0"/>
+          <w:numId w:val="1"/>
+        </w:numPr>
+        <w:ind w:firstLineChars="0"/>
+      </w:pPr>
+      <w:r>
+        <w:lastRenderedPageBreak/>
+        <w:t>单位设计</w:t>
+      </w:r>
+      <w:r>
+        <w:t>思路</w:t>
+      </w:r>
+    </w:p>
+    <w:p>
+      <w:pPr>
+        <w:pStyle w:val="a3"/>
+        <w:numPr>
+          <w:ilvl w:val="0"/>
+          <w:numId w:val="6"/>
+        </w:numPr>
+        <w:ind w:firstLineChars="0"/>
+      </w:pPr>
+      <w:r>
+        <w:rPr>
+          <w:rFonts w:hint="eastAsia"/>
+        </w:rPr>
+        <w:t>攻击方单位</w:t>
+      </w:r>
+    </w:p>
+    <w:p>
+      <w:pPr>
+        <w:pStyle w:val="a3"/>
+        <w:numPr>
+          <w:ilvl w:val="1"/>
+          <w:numId w:val="6"/>
+        </w:numPr>
+        <w:ind w:firstLineChars="0"/>
+      </w:pPr>
+      <w:r>
+        <w:t>位移</w:t>
+      </w:r>
+    </w:p>
+    <w:p>
+      <w:pPr>
+        <w:pStyle w:val="a3"/>
+        <w:numPr>
+          <w:ilvl w:val="1"/>
+          <w:numId w:val="6"/>
+        </w:numPr>
+        <w:ind w:firstLineChars="0"/>
+      </w:pPr>
+      <w:r>
+        <w:t>击杀</w:t>
+      </w:r>
+    </w:p>
+    <w:p>
+      <w:pPr>
+        <w:pStyle w:val="a3"/>
+        <w:numPr>
+          <w:ilvl w:val="1"/>
+          <w:numId w:val="6"/>
+        </w:numPr>
+        <w:ind w:firstLineChars="0"/>
+      </w:pPr>
+      <w:r>
+        <w:t>范围伤害</w:t>
+      </w:r>
+    </w:p>
+    <w:p>
+      <w:pPr>
+        <w:pStyle w:val="a3"/>
+        <w:numPr>
+          <w:ilvl w:val="0"/>
+          <w:numId w:val="6"/>
+        </w:numPr>
+        <w:ind w:firstLineChars="0"/>
+      </w:pPr>
+      <w:r>
+        <w:rPr>
+          <w:rFonts w:hint="eastAsia"/>
+        </w:rPr>
+        <w:t>防守方单位</w:t>
+      </w:r>
+    </w:p>
+    <w:p>
+      <w:pPr>
+        <w:pStyle w:val="a3"/>
+        <w:numPr>
+          <w:ilvl w:val="1"/>
+          <w:numId w:val="6"/>
+        </w:numPr>
+        <w:ind w:firstLineChars="0"/>
+        <w:rPr>
+          <w:rFonts w:hint="eastAsia"/>
+        </w:rPr>
+      </w:pPr>
+      <w:r>
+        <w:t>传送</w:t>
+      </w:r>
+    </w:p>
+    <w:p>
+      <w:pPr>
+        <w:pStyle w:val="a3"/>
+        <w:numPr>
+          <w:ilvl w:val="1"/>
+          <w:numId w:val="6"/>
+        </w:numPr>
+        <w:ind w:firstLineChars="0"/>
+        <w:rPr>
+          <w:rFonts w:hint="eastAsia"/>
+        </w:rPr>
+      </w:pPr>
+      <w:r>
+        <w:rPr>
+          <w:rFonts w:hint="eastAsia"/>
+        </w:rPr>
+        <w:t>位移触发攻击</w:t>
+      </w:r>
+    </w:p>
+    <w:p>
+      <w:pPr>
+        <w:pStyle w:val="a3"/>
+        <w:numPr>
+          <w:ilvl w:val="1"/>
+          <w:numId w:val="6"/>
+        </w:numPr>
+        <w:ind w:firstLineChars="0"/>
+      </w:pPr>
+      <w:r>
+        <w:t>位移触发位移攻击</w:t>
+      </w:r>
+    </w:p>
+    <w:p>
+      <w:pPr>
+        <w:pStyle w:val="a3"/>
+        <w:numPr>
+          <w:ilvl w:val="1"/>
+          <w:numId w:val="6"/>
+        </w:numPr>
+        <w:ind w:firstLineChars="0"/>
+      </w:pPr>
+      <w:r>
+        <w:rPr>
+          <w:rFonts w:hint="eastAsia"/>
+        </w:rPr>
+        <w:t>城墙</w:t>
+      </w:r>
+    </w:p>
+    <w:p>
+      <w:pPr>
+        <w:pStyle w:val="a3"/>
+        <w:numPr>
+          <w:ilvl w:val="0"/>
+          <w:numId w:val="1"/>
+        </w:numPr>
+        <w:ind w:firstLineChars="0"/>
+      </w:pPr>
+      <w:r>
+        <w:rPr>
+          <w:rFonts w:hint="eastAsia"/>
+        </w:rPr>
+        <w:t>技能抽象</w:t>
+      </w:r>
+    </w:p>
+    <w:p>
+      <w:pPr>
+        <w:pStyle w:val="a3"/>
+        <w:ind w:left="420" w:firstLineChars="0" w:firstLine="0"/>
+        <w:rPr>
+          <w:rFonts w:hint="eastAsia"/>
+        </w:rPr>
+      </w:pPr>
+      <w:r>
+        <w:rPr>
+          <w:rFonts w:hint="eastAsia"/>
+        </w:rPr>
+        <w:t>1.</w:t>
       </w:r>
       <w:bookmarkStart w:id="0" w:name="_GoBack"/>
       <w:bookmarkEnd w:id="0"/>
-      <w:r>
-        <w:t>所在</w:t>
-      </w:r>
-      <w:r>
-        <w:rPr>
-          <w:rFonts w:hint="eastAsia"/>
-        </w:rPr>
-        <w:t>。</w:t>
-      </w:r>
     </w:p>
     <w:p>
       <w:pPr>
@@ -440,69 +1052,9 @@
           <w:numId w:val="1"/>
         </w:numPr>
         <w:ind w:firstLineChars="0"/>
-      </w:pPr>
-      <w:r>
-        <w:t>游戏简介</w:t>
-      </w:r>
-    </w:p>
-    <w:p>
-      <w:pPr>
-        <w:pStyle w:val="a3"/>
-        <w:numPr>
-          <w:ilvl w:val="0"/>
-          <w:numId w:val="2"/>
-        </w:numPr>
-        <w:ind w:firstLineChars="0"/>
-      </w:pPr>
-      <w:r>
-        <w:t>平台选择</w:t>
-      </w:r>
-      <w:r>
-        <w:rPr>
-          <w:rFonts w:hint="eastAsia"/>
-        </w:rPr>
-        <w:t>：</w:t>
-      </w:r>
-      <w:r>
-        <w:t>手机应用</w:t>
-      </w:r>
-      <w:r>
-        <w:rPr>
-          <w:rFonts w:hint="eastAsia"/>
-        </w:rPr>
-        <w:t>。</w:t>
-      </w:r>
-    </w:p>
-    <w:p>
-      <w:pPr>
-        <w:pStyle w:val="a3"/>
-        <w:numPr>
-          <w:ilvl w:val="0"/>
-          <w:numId w:val="2"/>
-        </w:numPr>
-        <w:ind w:firstLineChars="0"/>
-      </w:pPr>
-      <w:r>
-        <w:rPr>
-          <w:rFonts w:hint="eastAsia"/>
-        </w:rPr>
-        <w:t>玩法类型：策略战棋</w:t>
-      </w:r>
-      <w:r>
-        <w:rPr>
-          <w:rFonts w:hint="eastAsia"/>
-        </w:rPr>
-        <w:t>。</w:t>
-      </w:r>
-    </w:p>
-    <w:p>
-      <w:pPr>
-        <w:pStyle w:val="a3"/>
-        <w:numPr>
-          <w:ilvl w:val="0"/>
-          <w:numId w:val="2"/>
-        </w:numPr>
-        <w:ind w:firstLineChars="0"/>
+        <w:rPr>
+          <w:rFonts w:hint="eastAsia"/>
+        </w:rPr>
       </w:pPr>
     </w:p>
     <w:p>
@@ -513,34 +1065,9 @@
           <w:numId w:val="1"/>
         </w:numPr>
         <w:ind w:firstLineChars="0"/>
-      </w:pPr>
-      <w:r>
-        <w:t>玩法概述</w:t>
-      </w:r>
-    </w:p>
-    <w:p>
-      <w:pPr>
-        <w:pStyle w:val="a3"/>
-        <w:ind w:left="420" w:firstLineChars="0" w:firstLine="0"/>
-        <w:rPr>
-          <w:rFonts w:hint="eastAsia"/>
-        </w:rPr>
-      </w:pPr>
-      <w:r>
-        <w:rPr>
-          <w:rFonts w:hint="eastAsia"/>
-        </w:rPr>
-        <w:t>1.</w:t>
-      </w:r>
-    </w:p>
-    <w:p>
-      <w:pPr>
-        <w:pStyle w:val="a3"/>
-        <w:numPr>
-          <w:ilvl w:val="0"/>
-          <w:numId w:val="1"/>
-        </w:numPr>
-        <w:ind w:firstLineChars="0"/>
+        <w:rPr>
+          <w:rFonts w:hint="eastAsia"/>
+        </w:rPr>
       </w:pPr>
     </w:p>
     <w:sectPr>
@@ -556,6 +1083,184 @@
 <file path=word/numbering.xml><?xml version="1.0" encoding="utf-8"?>
 <w:numbering xmlns:wpc="http://schemas.microsoft.com/office/word/2010/wordprocessingCanvas" xmlns:mc="http://schemas.openxmlformats.org/markup-compatibility/2006" xmlns:o="urn:schemas-microsoft-com:office:office" xmlns:r="http://schemas.openxmlformats.org/officeDocument/2006/relationships" xmlns:m="http://schemas.openxmlformats.org/officeDocument/2006/math" xmlns:v="urn:schemas-microsoft-com:vml" xmlns:wp14="http://schemas.microsoft.com/office/word/2010/wordprocessingDrawing" xmlns:wp="http://schemas.openxmlformats.org/drawingml/2006/wordprocessingDrawing" xmlns:w10="urn:schemas-microsoft-com:office:word" xmlns:w="http://schemas.openxmlformats.org/wordprocessingml/2006/main" xmlns:w14="http://schemas.microsoft.com/office/word/2010/wordml" xmlns:w15="http://schemas.microsoft.com/office/word/2012/wordml" xmlns:wpg="http://schemas.microsoft.com/office/word/2010/wordprocessingGroup" xmlns:wpi="http://schemas.microsoft.com/office/word/2010/wordprocessingInk" xmlns:wne="http://schemas.microsoft.com/office/word/2006/wordml" xmlns:wps="http://schemas.microsoft.com/office/word/2010/wordprocessingShape" mc:Ignorable="w14 w15 wp14">
   <w:abstractNum w:abstractNumId="0">
+    <w:nsid w:val="0264767C"/>
+    <w:multiLevelType w:val="hybridMultilevel"/>
+    <w:tmpl w:val="BB4AB454"/>
+    <w:lvl w:ilvl="0" w:tplc="87B2275E">
+      <w:start w:val="1"/>
+      <w:numFmt w:val="decimal"/>
+      <w:lvlText w:val="%1."/>
+      <w:lvlJc w:val="left"/>
+      <w:pPr>
+        <w:ind w:left="780" w:hanging="360"/>
+      </w:pPr>
+      <w:rPr>
+        <w:rFonts w:hint="default"/>
+      </w:rPr>
+    </w:lvl>
+    <w:lvl w:ilvl="1" w:tplc="04090019">
+      <w:start w:val="1"/>
+      <w:numFmt w:val="lowerLetter"/>
+      <w:lvlText w:val="%2)"/>
+      <w:lvlJc w:val="left"/>
+      <w:pPr>
+        <w:ind w:left="1260" w:hanging="420"/>
+      </w:pPr>
+    </w:lvl>
+    <w:lvl w:ilvl="2" w:tplc="0409001B" w:tentative="1">
+      <w:start w:val="1"/>
+      <w:numFmt w:val="lowerRoman"/>
+      <w:lvlText w:val="%3."/>
+      <w:lvlJc w:val="right"/>
+      <w:pPr>
+        <w:ind w:left="1680" w:hanging="420"/>
+      </w:pPr>
+    </w:lvl>
+    <w:lvl w:ilvl="3" w:tplc="0409000F" w:tentative="1">
+      <w:start w:val="1"/>
+      <w:numFmt w:val="decimal"/>
+      <w:lvlText w:val="%4."/>
+      <w:lvlJc w:val="left"/>
+      <w:pPr>
+        <w:ind w:left="2100" w:hanging="420"/>
+      </w:pPr>
+    </w:lvl>
+    <w:lvl w:ilvl="4" w:tplc="04090019" w:tentative="1">
+      <w:start w:val="1"/>
+      <w:numFmt w:val="lowerLetter"/>
+      <w:lvlText w:val="%5)"/>
+      <w:lvlJc w:val="left"/>
+      <w:pPr>
+        <w:ind w:left="2520" w:hanging="420"/>
+      </w:pPr>
+    </w:lvl>
+    <w:lvl w:ilvl="5" w:tplc="0409001B" w:tentative="1">
+      <w:start w:val="1"/>
+      <w:numFmt w:val="lowerRoman"/>
+      <w:lvlText w:val="%6."/>
+      <w:lvlJc w:val="right"/>
+      <w:pPr>
+        <w:ind w:left="2940" w:hanging="420"/>
+      </w:pPr>
+    </w:lvl>
+    <w:lvl w:ilvl="6" w:tplc="0409000F" w:tentative="1">
+      <w:start w:val="1"/>
+      <w:numFmt w:val="decimal"/>
+      <w:lvlText w:val="%7."/>
+      <w:lvlJc w:val="left"/>
+      <w:pPr>
+        <w:ind w:left="3360" w:hanging="420"/>
+      </w:pPr>
+    </w:lvl>
+    <w:lvl w:ilvl="7" w:tplc="04090019" w:tentative="1">
+      <w:start w:val="1"/>
+      <w:numFmt w:val="lowerLetter"/>
+      <w:lvlText w:val="%8)"/>
+      <w:lvlJc w:val="left"/>
+      <w:pPr>
+        <w:ind w:left="3780" w:hanging="420"/>
+      </w:pPr>
+    </w:lvl>
+    <w:lvl w:ilvl="8" w:tplc="0409001B" w:tentative="1">
+      <w:start w:val="1"/>
+      <w:numFmt w:val="lowerRoman"/>
+      <w:lvlText w:val="%9."/>
+      <w:lvlJc w:val="right"/>
+      <w:pPr>
+        <w:ind w:left="4200" w:hanging="420"/>
+      </w:pPr>
+    </w:lvl>
+  </w:abstractNum>
+  <w:abstractNum w:abstractNumId="1">
+    <w:nsid w:val="0C4319FB"/>
+    <w:multiLevelType w:val="hybridMultilevel"/>
+    <w:tmpl w:val="285A80A6"/>
+    <w:lvl w:ilvl="0" w:tplc="C820F7C6">
+      <w:start w:val="1"/>
+      <w:numFmt w:val="decimal"/>
+      <w:lvlText w:val="%1."/>
+      <w:lvlJc w:val="left"/>
+      <w:pPr>
+        <w:ind w:left="780" w:hanging="360"/>
+      </w:pPr>
+      <w:rPr>
+        <w:rFonts w:hint="default"/>
+      </w:rPr>
+    </w:lvl>
+    <w:lvl w:ilvl="1" w:tplc="04090019" w:tentative="1">
+      <w:start w:val="1"/>
+      <w:numFmt w:val="lowerLetter"/>
+      <w:lvlText w:val="%2)"/>
+      <w:lvlJc w:val="left"/>
+      <w:pPr>
+        <w:ind w:left="1260" w:hanging="420"/>
+      </w:pPr>
+    </w:lvl>
+    <w:lvl w:ilvl="2" w:tplc="0409001B" w:tentative="1">
+      <w:start w:val="1"/>
+      <w:numFmt w:val="lowerRoman"/>
+      <w:lvlText w:val="%3."/>
+      <w:lvlJc w:val="right"/>
+      <w:pPr>
+        <w:ind w:left="1680" w:hanging="420"/>
+      </w:pPr>
+    </w:lvl>
+    <w:lvl w:ilvl="3" w:tplc="0409000F" w:tentative="1">
+      <w:start w:val="1"/>
+      <w:numFmt w:val="decimal"/>
+      <w:lvlText w:val="%4."/>
+      <w:lvlJc w:val="left"/>
+      <w:pPr>
+        <w:ind w:left="2100" w:hanging="420"/>
+      </w:pPr>
+    </w:lvl>
+    <w:lvl w:ilvl="4" w:tplc="04090019" w:tentative="1">
+      <w:start w:val="1"/>
+      <w:numFmt w:val="lowerLetter"/>
+      <w:lvlText w:val="%5)"/>
+      <w:lvlJc w:val="left"/>
+      <w:pPr>
+        <w:ind w:left="2520" w:hanging="420"/>
+      </w:pPr>
+    </w:lvl>
+    <w:lvl w:ilvl="5" w:tplc="0409001B" w:tentative="1">
+      <w:start w:val="1"/>
+      <w:numFmt w:val="lowerRoman"/>
+      <w:lvlText w:val="%6."/>
+      <w:lvlJc w:val="right"/>
+      <w:pPr>
+        <w:ind w:left="2940" w:hanging="420"/>
+      </w:pPr>
+    </w:lvl>
+    <w:lvl w:ilvl="6" w:tplc="0409000F" w:tentative="1">
+      <w:start w:val="1"/>
+      <w:numFmt w:val="decimal"/>
+      <w:lvlText w:val="%7."/>
+      <w:lvlJc w:val="left"/>
+      <w:pPr>
+        <w:ind w:left="3360" w:hanging="420"/>
+      </w:pPr>
+    </w:lvl>
+    <w:lvl w:ilvl="7" w:tplc="04090019" w:tentative="1">
+      <w:start w:val="1"/>
+      <w:numFmt w:val="lowerLetter"/>
+      <w:lvlText w:val="%8)"/>
+      <w:lvlJc w:val="left"/>
+      <w:pPr>
+        <w:ind w:left="3780" w:hanging="420"/>
+      </w:pPr>
+    </w:lvl>
+    <w:lvl w:ilvl="8" w:tplc="0409001B" w:tentative="1">
+      <w:start w:val="1"/>
+      <w:numFmt w:val="lowerRoman"/>
+      <w:lvlText w:val="%9."/>
+      <w:lvlJc w:val="right"/>
+      <w:pPr>
+        <w:ind w:left="4200" w:hanging="420"/>
+      </w:pPr>
+    </w:lvl>
+  </w:abstractNum>
+  <w:abstractNum w:abstractNumId="2">
     <w:nsid w:val="187B589C"/>
     <w:multiLevelType w:val="hybridMultilevel"/>
     <w:tmpl w:val="A5FE7058"/>
@@ -644,7 +1349,96 @@
       </w:pPr>
     </w:lvl>
   </w:abstractNum>
-  <w:abstractNum w:abstractNumId="1">
+  <w:abstractNum w:abstractNumId="3">
+    <w:nsid w:val="2CFB5F2C"/>
+    <w:multiLevelType w:val="hybridMultilevel"/>
+    <w:tmpl w:val="EFA2D436"/>
+    <w:lvl w:ilvl="0" w:tplc="723E410C">
+      <w:start w:val="1"/>
+      <w:numFmt w:val="decimal"/>
+      <w:lvlText w:val="%1."/>
+      <w:lvlJc w:val="left"/>
+      <w:pPr>
+        <w:ind w:left="780" w:hanging="360"/>
+      </w:pPr>
+      <w:rPr>
+        <w:rFonts w:hint="default"/>
+      </w:rPr>
+    </w:lvl>
+    <w:lvl w:ilvl="1" w:tplc="04090019">
+      <w:start w:val="1"/>
+      <w:numFmt w:val="lowerLetter"/>
+      <w:lvlText w:val="%2)"/>
+      <w:lvlJc w:val="left"/>
+      <w:pPr>
+        <w:ind w:left="1260" w:hanging="420"/>
+      </w:pPr>
+    </w:lvl>
+    <w:lvl w:ilvl="2" w:tplc="0409001B" w:tentative="1">
+      <w:start w:val="1"/>
+      <w:numFmt w:val="lowerRoman"/>
+      <w:lvlText w:val="%3."/>
+      <w:lvlJc w:val="right"/>
+      <w:pPr>
+        <w:ind w:left="1680" w:hanging="420"/>
+      </w:pPr>
+    </w:lvl>
+    <w:lvl w:ilvl="3" w:tplc="0409000F" w:tentative="1">
+      <w:start w:val="1"/>
+      <w:numFmt w:val="decimal"/>
+      <w:lvlText w:val="%4."/>
+      <w:lvlJc w:val="left"/>
+      <w:pPr>
+        <w:ind w:left="2100" w:hanging="420"/>
+      </w:pPr>
+    </w:lvl>
+    <w:lvl w:ilvl="4" w:tplc="04090019" w:tentative="1">
+      <w:start w:val="1"/>
+      <w:numFmt w:val="lowerLetter"/>
+      <w:lvlText w:val="%5)"/>
+      <w:lvlJc w:val="left"/>
+      <w:pPr>
+        <w:ind w:left="2520" w:hanging="420"/>
+      </w:pPr>
+    </w:lvl>
+    <w:lvl w:ilvl="5" w:tplc="0409001B" w:tentative="1">
+      <w:start w:val="1"/>
+      <w:numFmt w:val="lowerRoman"/>
+      <w:lvlText w:val="%6."/>
+      <w:lvlJc w:val="right"/>
+      <w:pPr>
+        <w:ind w:left="2940" w:hanging="420"/>
+      </w:pPr>
+    </w:lvl>
+    <w:lvl w:ilvl="6" w:tplc="0409000F" w:tentative="1">
+      <w:start w:val="1"/>
+      <w:numFmt w:val="decimal"/>
+      <w:lvlText w:val="%7."/>
+      <w:lvlJc w:val="left"/>
+      <w:pPr>
+        <w:ind w:left="3360" w:hanging="420"/>
+      </w:pPr>
+    </w:lvl>
+    <w:lvl w:ilvl="7" w:tplc="04090019" w:tentative="1">
+      <w:start w:val="1"/>
+      <w:numFmt w:val="lowerLetter"/>
+      <w:lvlText w:val="%8)"/>
+      <w:lvlJc w:val="left"/>
+      <w:pPr>
+        <w:ind w:left="3780" w:hanging="420"/>
+      </w:pPr>
+    </w:lvl>
+    <w:lvl w:ilvl="8" w:tplc="0409001B" w:tentative="1">
+      <w:start w:val="1"/>
+      <w:numFmt w:val="lowerRoman"/>
+      <w:lvlText w:val="%9."/>
+      <w:lvlJc w:val="right"/>
+      <w:pPr>
+        <w:ind w:left="4200" w:hanging="420"/>
+      </w:pPr>
+    </w:lvl>
+  </w:abstractNum>
+  <w:abstractNum w:abstractNumId="4">
     <w:nsid w:val="71843621"/>
     <w:multiLevelType w:val="hybridMultilevel"/>
     <w:tmpl w:val="D68A292A"/>
@@ -734,7 +1528,7 @@
       </w:pPr>
     </w:lvl>
   </w:abstractNum>
-  <w:abstractNum w:abstractNumId="2">
+  <w:abstractNum w:abstractNumId="5">
     <w:nsid w:val="7A3471A2"/>
     <w:multiLevelType w:val="hybridMultilevel"/>
     <w:tmpl w:val="1ED4F946"/>
@@ -824,12 +1618,21 @@
     </w:lvl>
   </w:abstractNum>
   <w:num w:numId="1">
+    <w:abstractNumId w:val="4"/>
+  </w:num>
+  <w:num w:numId="2">
+    <w:abstractNumId w:val="5"/>
+  </w:num>
+  <w:num w:numId="3">
+    <w:abstractNumId w:val="2"/>
+  </w:num>
+  <w:num w:numId="4">
+    <w:abstractNumId w:val="3"/>
+  </w:num>
+  <w:num w:numId="5">
     <w:abstractNumId w:val="1"/>
   </w:num>
-  <w:num w:numId="2">
-    <w:abstractNumId w:val="2"/>
-  </w:num>
-  <w:num w:numId="3">
+  <w:num w:numId="6">
     <w:abstractNumId w:val="0"/>
   </w:num>
 </w:numbering>
@@ -1233,6 +2036,7 @@
   <w:style w:type="character" w:default="1" w:styleId="a0">
     <w:name w:val="Default Paragraph Font"/>
     <w:uiPriority w:val="1"/>
+    <w:semiHidden/>
     <w:unhideWhenUsed/>
   </w:style>
   <w:style w:type="table" w:default="1" w:styleId="a1">

</xml_diff>

<commit_message>
add 3 type in aigame, add movegame
</commit_message>
<xml_diff>
--- a/static/design.docx
+++ b/static/design.docx
@@ -5732,7 +5732,7 @@
         <w:rPr>
           <w:rFonts w:hint="eastAsia"/>
         </w:rPr>
-        <w:t>，我所玩的几款</w:t>
+        <w:t>，</w:t>
       </w:r>
       <w:r>
         <w:rPr>
@@ -5744,58 +5744,344 @@
         <w:rPr>
           <w:rFonts w:hint="eastAsia"/>
         </w:rPr>
-        <w:t>游戏（</w:t>
-      </w:r>
-      <w:r>
-        <w:rPr>
-          <w:rFonts w:hint="eastAsia"/>
-        </w:rPr>
+        <w:t>的</w:t>
+      </w:r>
+      <w:r>
+        <w:rPr>
+          <w:rFonts w:hint="eastAsia"/>
+        </w:rPr>
+        <w:t>游戏</w:t>
+      </w:r>
+      <w:r>
+        <w:rPr>
+          <w:rFonts w:hint="eastAsia"/>
+        </w:rPr>
+        <w:t>发布了</w:t>
+      </w:r>
+      <w:r>
+        <w:rPr>
+          <w:rFonts w:hint="eastAsia"/>
+        </w:rPr>
+        <w:t>新</w:t>
+      </w:r>
+      <w:r>
+        <w:rPr>
+          <w:rFonts w:hint="eastAsia"/>
+        </w:rPr>
+        <w:t>的内容</w:t>
+      </w:r>
+      <w:r>
+        <w:rPr>
+          <w:rFonts w:hint="eastAsia"/>
+        </w:rPr>
+        <w:t>，</w:t>
+      </w:r>
+      <w:r>
+        <w:rPr>
+          <w:rFonts w:hint="eastAsia"/>
+        </w:rPr>
+        <w:t>其中包括我近期玩的暗黑破坏神</w:t>
+      </w:r>
+      <w:r>
+        <w:rPr>
+          <w:rFonts w:hint="eastAsia"/>
+        </w:rPr>
+        <w:t>3</w:t>
+      </w:r>
+      <w:r>
+        <w:rPr>
+          <w:rFonts w:hint="eastAsia"/>
+        </w:rPr>
+        <w:t>和炉石传说，这次发布的内容给我很多启发，</w:t>
+      </w:r>
+      <w:r>
+        <w:rPr>
+          <w:rFonts w:hint="eastAsia"/>
+        </w:rPr>
+        <w:t>在此写下一些感想。</w:t>
+      </w:r>
+    </w:p>
+    <w:p>
+      <w:pPr>
+        <w:pStyle w:val="a3"/>
+        <w:ind w:left="420" w:firstLineChars="0"/>
+      </w:pPr>
+      <w:r>
+        <w:rPr>
+          <w:rFonts w:hint="eastAsia"/>
+        </w:rPr>
+        <w:t>炉石传说</w:t>
+      </w:r>
+      <w:r>
+        <w:rPr>
+          <w:rFonts w:hint="eastAsia"/>
+        </w:rPr>
+        <w:t>新</w:t>
+      </w:r>
+      <w:r>
+        <w:rPr>
+          <w:rFonts w:hint="eastAsia"/>
+        </w:rPr>
+        <w:t>副本探险者协会中</w:t>
+      </w:r>
+      <w:r>
+        <w:rPr>
+          <w:rFonts w:hint="eastAsia"/>
+        </w:rPr>
+        <w:t>新出了</w:t>
+      </w:r>
+      <w:r>
+        <w:rPr>
+          <w:rFonts w:hint="eastAsia"/>
+        </w:rPr>
+        <w:t>一张宇宙流用回满血的卡雷诺杰克逊，暗黑破坏神</w:t>
+      </w:r>
+      <w:r>
+        <w:rPr>
+          <w:rFonts w:hint="eastAsia"/>
+        </w:rPr>
+        <w:t>2.4</w:t>
+      </w:r>
+      <w:r>
+        <w:rPr>
+          <w:rFonts w:hint="eastAsia"/>
+        </w:rPr>
+        <w:t>补丁中出现了新的</w:t>
+      </w:r>
+      <w:r>
+        <w:rPr>
+          <w:rFonts w:hint="eastAsia"/>
+        </w:rPr>
+        <w:t>散件套</w:t>
+      </w:r>
+      <w:r>
+        <w:rPr>
+          <w:rFonts w:hint="eastAsia"/>
+        </w:rPr>
+        <w:t>戒</w:t>
+      </w:r>
+      <w:r>
+        <w:rPr>
+          <w:rFonts w:hint="eastAsia"/>
+        </w:rPr>
+        <w:t>梦魇者套装</w:t>
+      </w:r>
+      <w:r>
+        <w:rPr>
+          <w:rFonts w:hint="eastAsia"/>
+        </w:rPr>
+        <w:t>。这两者将分别是改变整个游戏环境的两个事物。</w:t>
+      </w:r>
+    </w:p>
+    <w:p>
+      <w:pPr>
+        <w:pStyle w:val="a3"/>
+        <w:ind w:left="420" w:firstLineChars="0"/>
+        <w:rPr>
+          <w:rFonts w:hint="eastAsia"/>
+        </w:rPr>
+      </w:pPr>
+      <w:r>
+        <w:t>炉石传说自发布以来</w:t>
+      </w:r>
+      <w:r>
+        <w:t>到现在</w:t>
+      </w:r>
+      <w:r>
+        <w:rPr>
+          <w:rFonts w:hint="eastAsia"/>
+        </w:rPr>
+        <w:t>，</w:t>
+      </w:r>
+      <w:r>
+        <w:t>期间</w:t>
+      </w:r>
+      <w:r>
+        <w:t>经历过</w:t>
+      </w:r>
+      <w:r>
+        <w:t>的各个时期的阶段特点</w:t>
+      </w:r>
+      <w:r>
+        <w:rPr>
+          <w:rFonts w:hint="eastAsia"/>
+        </w:rPr>
+        <w:t>都可以概括为某几套卡组的强势，其中涌现出一系列在之后被削弱的自闭卡组，包括冰法</w:t>
+      </w:r>
+      <w:r>
+        <w:rPr>
+          <w:rFonts w:hint="eastAsia"/>
+        </w:rPr>
+        <w:t>、</w:t>
+      </w:r>
+      <w:r>
+        <w:rPr>
+          <w:rFonts w:hint="eastAsia"/>
+        </w:rPr>
+        <w:t>红龙一刀战</w:t>
+      </w:r>
+      <w:r>
+        <w:rPr>
+          <w:rFonts w:hint="eastAsia"/>
+        </w:rPr>
+        <w:t>、</w:t>
+      </w:r>
+      <w:r>
+        <w:rPr>
+          <w:rFonts w:hint="eastAsia"/>
+        </w:rPr>
+        <w:t>滚石战</w:t>
+      </w:r>
+      <w:r>
+        <w:rPr>
+          <w:rFonts w:hint="eastAsia"/>
+        </w:rPr>
+        <w:t>、</w:t>
+      </w:r>
+      <w:r>
+        <w:rPr>
+          <w:rFonts w:hint="eastAsia"/>
+        </w:rPr>
+        <w:t>龙狗一波猎</w:t>
+      </w:r>
+      <w:r>
+        <w:rPr>
+          <w:rFonts w:hint="eastAsia"/>
+        </w:rPr>
+        <w:t>、</w:t>
+      </w:r>
+      <w:r>
+        <w:rPr>
+          <w:rFonts w:hint="eastAsia"/>
+        </w:rPr>
+        <w:t>奇迹贼</w:t>
+      </w:r>
+      <w:r>
+        <w:rPr>
+          <w:rFonts w:hint="eastAsia"/>
+        </w:rPr>
+        <w:t>、奴隶战。</w:t>
+      </w:r>
+      <w:r>
+        <w:rPr>
+          <w:rFonts w:hint="eastAsia"/>
+        </w:rPr>
+        <w:t>一些</w:t>
+      </w:r>
+      <w:r>
+        <w:rPr>
+          <w:rFonts w:hint="eastAsia"/>
+        </w:rPr>
+        <w:t>非自闭的卡组因为某些卡的强大而被削弱，包括</w:t>
+      </w:r>
+      <w:r>
+        <w:rPr>
+          <w:rFonts w:hint="eastAsia"/>
+        </w:rPr>
+        <w:t>冠军贼、</w:t>
+      </w:r>
+      <w:r>
+        <w:rPr>
+          <w:rFonts w:hint="eastAsia"/>
+        </w:rPr>
+        <w:t>秃鹫放狗猎、</w:t>
+      </w:r>
+      <w:r>
+        <w:rPr>
+          <w:rFonts w:hint="eastAsia"/>
+        </w:rPr>
+        <w:t>送葬</w:t>
+      </w:r>
+      <w:r>
+        <w:rPr>
+          <w:rFonts w:hint="eastAsia"/>
+        </w:rPr>
+        <w:t>亡语猎。</w:t>
+      </w:r>
+      <w:r>
+        <w:rPr>
+          <w:rFonts w:hint="eastAsia"/>
+        </w:rPr>
+        <w:t>同时也有一些卡组因为其优秀的思路以及被暴雪策划所认可的游戏体验而经久不衰，包括咆哮德、动物园，</w:t>
+      </w:r>
+      <w:r>
+        <w:rPr>
+          <w:rFonts w:hint="eastAsia"/>
+        </w:rPr>
+        <w:t>在</w:t>
+      </w:r>
+      <w:r>
+        <w:rPr>
+          <w:rFonts w:hint="eastAsia"/>
+        </w:rPr>
+        <w:t>nga</w:t>
+      </w:r>
+      <w:r>
+        <w:rPr>
+          <w:rFonts w:hint="eastAsia"/>
+        </w:rPr>
+        <w:t>上有篇文章详细说明过过去的几个时期：</w:t>
+      </w:r>
+      <w:hyperlink r:id="rId8" w:history="1">
+        <w:r>
+          <w:rPr>
+            <w:rStyle w:val="a7"/>
+          </w:rPr>
+          <w:t>http://bbs.ngacn.cc/read.php?tid=7426766</w:t>
+        </w:r>
+      </w:hyperlink>
+      <w:r>
+        <w:rPr>
+          <w:rFonts w:hint="eastAsia"/>
+        </w:rPr>
+        <w:t>。而在如今这个时期，正是奴隶战刚被削弱不久，天梯环境快攻遍地毒瘤横行的</w:t>
+      </w:r>
+      <w:r>
+        <w:rPr>
+          <w:rFonts w:hint="eastAsia"/>
+        </w:rPr>
+        <w:t>黑暗</w:t>
+      </w:r>
+      <w:r>
+        <w:rPr>
+          <w:rFonts w:hint="eastAsia"/>
+        </w:rPr>
+        <w:t>时期。</w:t>
+      </w:r>
+      <w:r>
+        <w:rPr>
+          <w:rFonts w:hint="eastAsia"/>
+        </w:rPr>
+        <w:t>也正是这个时期不久，暴雪出了一张真正能制裁快攻的卡组，与此同时盘活了一种全新的玩法——宇宙流。</w:t>
+      </w:r>
+      <w:r>
+        <w:rPr>
+          <w:rFonts w:hint="eastAsia"/>
+        </w:rPr>
+        <w:t>不管未来环境会不会被人们逐渐厌恶，至少短期来看，这次暴雪做的很成功。</w:t>
+      </w:r>
+      <w:bookmarkStart w:id="0" w:name="_GoBack"/>
+      <w:bookmarkEnd w:id="0"/>
+    </w:p>
+    <w:p>
+      <w:pPr>
+        <w:pStyle w:val="a3"/>
+        <w:ind w:left="420" w:firstLineChars="0"/>
+        <w:rPr>
+          <w:rFonts w:hint="eastAsia"/>
+        </w:rPr>
+      </w:pPr>
+      <w:r>
         <w:t>暗黑破坏神</w:t>
       </w:r>
       <w:r>
         <w:rPr>
           <w:rFonts w:hint="eastAsia"/>
         </w:rPr>
-        <w:t>，魔兽世界，炉石传说）也</w:t>
-      </w:r>
-      <w:r>
-        <w:rPr>
-          <w:rFonts w:hint="eastAsia"/>
-        </w:rPr>
-        <w:t>已</w:t>
-      </w:r>
-      <w:r>
-        <w:rPr>
-          <w:rFonts w:hint="eastAsia"/>
-        </w:rPr>
-        <w:t>发布了</w:t>
-      </w:r>
-      <w:r>
-        <w:rPr>
-          <w:rFonts w:hint="eastAsia"/>
-        </w:rPr>
-        <w:t>新</w:t>
-      </w:r>
-      <w:r>
-        <w:rPr>
-          <w:rFonts w:hint="eastAsia"/>
-        </w:rPr>
-        <w:t>的内容</w:t>
-      </w:r>
-      <w:r>
-        <w:rPr>
-          <w:rFonts w:hint="eastAsia"/>
-        </w:rPr>
-        <w:t>，在此写下一些感想。</w:t>
-      </w:r>
-    </w:p>
-    <w:p>
-      <w:pPr>
-        <w:rPr>
-          <w:rFonts w:hint="eastAsia"/>
-        </w:rPr>
-      </w:pPr>
-    </w:p>
+        <w:t>3</w:t>
+      </w:r>
+    </w:p>
+    <w:p/>
     <w:p>
       <w:pPr>
         <w:pStyle w:val="a3"/>
@@ -5805,8 +6091,6 @@
         </w:numPr>
         <w:ind w:firstLineChars="0"/>
       </w:pPr>
-      <w:bookmarkStart w:id="0" w:name="_GoBack"/>
-      <w:bookmarkEnd w:id="0"/>
     </w:p>
     <w:sectPr>
       <w:pgSz w:w="11906" w:h="16838"/>
@@ -8770,6 +9054,17 @@
       <w:szCs w:val="18"/>
     </w:rPr>
   </w:style>
+  <w:style w:type="character" w:styleId="a7">
+    <w:name w:val="Hyperlink"/>
+    <w:basedOn w:val="a0"/>
+    <w:uiPriority w:val="99"/>
+    <w:unhideWhenUsed/>
+    <w:rsid w:val="00D2477C"/>
+    <w:rPr>
+      <w:color w:val="0563C1" w:themeColor="hyperlink"/>
+      <w:u w:val="single"/>
+    </w:rPr>
+  </w:style>
 </w:styles>
 </file>
 
@@ -9039,7 +9334,7 @@
 </file>
 
 <file path=customXml/itemProps1.xml><?xml version="1.0" encoding="utf-8"?>
-<ds:datastoreItem xmlns:ds="http://schemas.openxmlformats.org/officeDocument/2006/customXml" ds:itemID="{A25BAB39-3221-42B2-9C56-91F7C1534E61}">
+<ds:datastoreItem xmlns:ds="http://schemas.openxmlformats.org/officeDocument/2006/customXml" ds:itemID="{0A50DC19-BFAA-45EE-9BE8-62CA51A76807}">
   <ds:schemaRefs>
     <ds:schemaRef ds:uri="http://schemas.openxmlformats.org/officeDocument/2006/bibliography"/>
   </ds:schemaRefs>

</xml_diff>

<commit_message>
split into 2 class for attacker and defenser
</commit_message>
<xml_diff>
--- a/static/design.docx
+++ b/static/design.docx
@@ -5363,6 +5363,30 @@
       <w:r>
         <w:t>炉石传说</w:t>
       </w:r>
+      <w:r>
+        <w:rPr>
+          <w:rFonts w:hint="eastAsia"/>
+        </w:rPr>
+        <w:t>：</w:t>
+      </w:r>
+      <w:r>
+        <w:t>数字显示</w:t>
+      </w:r>
+      <w:r>
+        <w:t>血量和单位</w:t>
+      </w:r>
+      <w:r>
+        <w:rPr>
+          <w:rFonts w:hint="eastAsia"/>
+        </w:rPr>
+        <w:t>，</w:t>
+      </w:r>
+      <w:r>
+        <w:rPr>
+          <w:rFonts w:hint="eastAsia"/>
+        </w:rPr>
+        <w:t>攻击机制。</w:t>
+      </w:r>
     </w:p>
     <w:p>
       <w:pPr>
@@ -5382,6 +5406,24 @@
         </w:rPr>
         <w:t>3</w:t>
       </w:r>
+      <w:r>
+        <w:rPr>
+          <w:rFonts w:hint="eastAsia"/>
+        </w:rPr>
+        <w:t>：范围攻击，</w:t>
+      </w:r>
+      <w:r>
+        <w:rPr>
+          <w:rFonts w:hint="eastAsia"/>
+        </w:rPr>
+        <w:t>PVE</w:t>
+      </w:r>
+      <w:r>
+        <w:rPr>
+          <w:rFonts w:hint="eastAsia"/>
+        </w:rPr>
+        <w:t>的乐趣点。</w:t>
+      </w:r>
     </w:p>
     <w:p>
       <w:pPr>
@@ -5398,6 +5440,48 @@
         </w:rPr>
         <w:t>植物大战僵尸</w:t>
       </w:r>
+      <w:r>
+        <w:rPr>
+          <w:rFonts w:hint="eastAsia"/>
+        </w:rPr>
+        <w:t>：</w:t>
+      </w:r>
+      <w:r>
+        <w:rPr>
+          <w:rFonts w:hint="eastAsia"/>
+        </w:rPr>
+        <w:t>格子</w:t>
+      </w:r>
+      <w:r>
+        <w:rPr>
+          <w:rFonts w:hint="eastAsia"/>
+        </w:rPr>
+        <w:t>即时制</w:t>
+      </w:r>
+      <w:r>
+        <w:rPr>
+          <w:rFonts w:hint="eastAsia"/>
+        </w:rPr>
+        <w:t>，</w:t>
+      </w:r>
+      <w:r>
+        <w:rPr>
+          <w:rFonts w:hint="eastAsia"/>
+        </w:rPr>
+        <w:t>类</w:t>
+      </w:r>
+      <w:r>
+        <w:rPr>
+          <w:rFonts w:hint="eastAsia"/>
+        </w:rPr>
+        <w:t>塔防</w:t>
+      </w:r>
+      <w:r>
+        <w:rPr>
+          <w:rFonts w:hint="eastAsia"/>
+        </w:rPr>
+        <w:t>。</w:t>
+      </w:r>
     </w:p>
     <w:p>
       <w:pPr>
@@ -5414,6 +5498,32 @@
         </w:rPr>
         <w:t>部落冲突</w:t>
       </w:r>
+      <w:r>
+        <w:rPr>
+          <w:rFonts w:hint="eastAsia"/>
+        </w:rPr>
+        <w:t>：</w:t>
+      </w:r>
+      <w:r>
+        <w:rPr>
+          <w:rFonts w:hint="eastAsia"/>
+        </w:rPr>
+        <w:t>即时制</w:t>
+      </w:r>
+      <w:r>
+        <w:rPr>
+          <w:rFonts w:hint="eastAsia"/>
+        </w:rPr>
+        <w:t>+</w:t>
+      </w:r>
+      <w:r>
+        <w:rPr>
+          <w:rFonts w:hint="eastAsia"/>
+        </w:rPr>
+        <w:t>逆向塔防。</w:t>
+      </w:r>
+      <w:bookmarkStart w:id="0" w:name="_GoBack"/>
+      <w:bookmarkEnd w:id="0"/>
     </w:p>
     <w:p>
       <w:pPr>
@@ -5427,6 +5537,24 @@
       <w:r>
         <w:t>帝国时代</w:t>
       </w:r>
+      <w:r>
+        <w:rPr>
+          <w:rFonts w:hint="eastAsia"/>
+        </w:rPr>
+        <w:t>：</w:t>
+      </w:r>
+      <w:r>
+        <w:t>单位</w:t>
+      </w:r>
+      <w:r>
+        <w:t>AI</w:t>
+      </w:r>
+      <w:r>
+        <w:rPr>
+          <w:rFonts w:hint="eastAsia"/>
+        </w:rPr>
+        <w:t>。</w:t>
+      </w:r>
     </w:p>
     <w:p>
       <w:pPr>
@@ -5446,6 +5574,18 @@
         </w:rPr>
         <w:t>2</w:t>
       </w:r>
+      <w:r>
+        <w:rPr>
+          <w:rFonts w:hint="eastAsia"/>
+        </w:rPr>
+        <w:t>：</w:t>
+      </w:r>
+      <w:r>
+        <w:rPr>
+          <w:rFonts w:hint="eastAsia"/>
+        </w:rPr>
+        <w:t>类塔防</w:t>
+      </w:r>
     </w:p>
     <w:p>
       <w:pPr>
@@ -5459,6 +5599,24 @@
       <w:r>
         <w:t>推箱子</w:t>
       </w:r>
+      <w:r>
+        <w:rPr>
+          <w:rFonts w:hint="eastAsia"/>
+        </w:rPr>
+        <w:t>：</w:t>
+      </w:r>
+      <w:r>
+        <w:t>移动</w:t>
+      </w:r>
+      <w:r>
+        <w:t>单位</w:t>
+      </w:r>
+      <w:r>
+        <w:rPr>
+          <w:rFonts w:hint="eastAsia"/>
+        </w:rPr>
+        <w:t>。</w:t>
+      </w:r>
     </w:p>
     <w:p>
       <w:pPr>
@@ -5472,6 +5630,27 @@
       <w:r>
         <w:t>盟军敢死队</w:t>
       </w:r>
+      <w:r>
+        <w:rPr>
+          <w:rFonts w:hint="eastAsia"/>
+        </w:rPr>
+        <w:t>：</w:t>
+      </w:r>
+      <w:r>
+        <w:t>单位</w:t>
+      </w:r>
+      <w:r>
+        <w:t>AI</w:t>
+      </w:r>
+      <w:r>
+        <w:t>，</w:t>
+      </w:r>
+      <w:r>
+        <w:t>单位</w:t>
+      </w:r>
+      <w:r>
+        <w:t>监视范围</w:t>
+      </w:r>
     </w:p>
     <w:p>
       <w:pPr>
@@ -5851,8 +6030,6 @@
         </w:rPr>
         <w:t>认为该游戏欠缺某些</w:t>
       </w:r>
-      <w:bookmarkStart w:id="0" w:name="_GoBack"/>
-      <w:bookmarkEnd w:id="0"/>
       <w:r>
         <w:rPr>
           <w:rFonts w:hint="eastAsia"/>
@@ -9366,7 +9543,6 @@
   <w:style w:type="character" w:default="1" w:styleId="a0">
     <w:name w:val="Default Paragraph Font"/>
     <w:uiPriority w:val="1"/>
-    <w:semiHidden/>
     <w:unhideWhenUsed/>
   </w:style>
   <w:style w:type="table" w:default="1" w:styleId="a1">
@@ -9761,7 +9937,7 @@
 </file>
 
 <file path=customXml/itemProps1.xml><?xml version="1.0" encoding="utf-8"?>
-<ds:datastoreItem xmlns:ds="http://schemas.openxmlformats.org/officeDocument/2006/customXml" ds:itemID="{986E5DFD-A517-4D21-8313-0ABF00D615B8}">
+<ds:datastoreItem xmlns:ds="http://schemas.openxmlformats.org/officeDocument/2006/customXml" ds:itemID="{9B569401-BC38-48A9-8380-520A6EE3DA11}">
   <ds:schemaRefs>
     <ds:schemaRef ds:uri="http://schemas.openxmlformats.org/officeDocument/2006/bibliography"/>
   </ds:schemaRefs>

</xml_diff>